<commit_message>
created 2nd NN for latent space control
</commit_message>
<xml_diff>
--- a/NIME miniproj progress doc.docx
+++ b/NIME miniproj progress doc.docx
@@ -18,8 +18,13 @@
       </w:r>
     </w:p>
     <w:p>
-      <w:r>
-        <w:t xml:space="preserve">First </w:t>
+      <w:proofErr w:type="gramStart"/>
+      <w:r>
+        <w:t>First</w:t>
+      </w:r>
+      <w:proofErr w:type="gramEnd"/>
+      <w:r>
+        <w:t xml:space="preserve"> </w:t>
       </w:r>
       <w:r>
         <w:t>step</w:t>
@@ -46,7 +51,15 @@
         <w:t>in</w:t>
       </w:r>
       <w:r>
-        <w:t xml:space="preserve"> the Pure Data discord try it </w:t>
+        <w:t xml:space="preserve"> </w:t>
+      </w:r>
+      <w:proofErr w:type="gramStart"/>
+      <w:r>
+        <w:t>the Pure</w:t>
+      </w:r>
+      <w:proofErr w:type="gramEnd"/>
+      <w:r>
+        <w:t xml:space="preserve"> Data discord try it </w:t>
       </w:r>
       <w:r>
         <w:t>himself, and he came to the same conclusion.</w:t>
@@ -54,7 +67,15 @@
     </w:p>
     <w:p>
       <w:r>
-        <w:t>Successfully got the MaxMSP implementation of Rave running</w:t>
+        <w:t xml:space="preserve">Successfully got the </w:t>
+      </w:r>
+      <w:proofErr w:type="spellStart"/>
+      <w:r>
+        <w:t>MaxMSP</w:t>
+      </w:r>
+      <w:proofErr w:type="spellEnd"/>
+      <w:r>
+        <w:t xml:space="preserve"> implementation of Rave running</w:t>
       </w:r>
       <w:r>
         <w:t>. C</w:t>
@@ -72,7 +93,15 @@
         <w:t>.</w:t>
       </w:r>
       <w:r>
-        <w:t xml:space="preserve"> It was at about 45-50% CPU load running only one, so theoretically each additional Rave model will add about 10-15% load, but need to test this further.</w:t>
+        <w:t xml:space="preserve"> It was at about 45-50% CPU load running only one, so theoretically each additional Rave model will add about 10-15% </w:t>
+      </w:r>
+      <w:proofErr w:type="gramStart"/>
+      <w:r>
+        <w:t>load, but</w:t>
+      </w:r>
+      <w:proofErr w:type="gramEnd"/>
+      <w:r>
+        <w:t xml:space="preserve"> need to test this further.</w:t>
       </w:r>
       <w:r>
         <w:t xml:space="preserve"> </w:t>
@@ -202,10 +231,26 @@
         <w:t>o the mix levels of two “postures”.</w:t>
       </w:r>
       <w:r>
-        <w:t xml:space="preserve"> It is trained to do all of either, or a 50/50 mix depending on the pot positions</w:t>
-      </w:r>
-      <w:r>
-        <w:t>. Surprisingly accurate considering it is only using 2 inputs,  although it is not very relevant to actual postures this way.</w:t>
+        <w:t xml:space="preserve"> It is trained to do </w:t>
+      </w:r>
+      <w:proofErr w:type="gramStart"/>
+      <w:r>
+        <w:t>all of</w:t>
+      </w:r>
+      <w:proofErr w:type="gramEnd"/>
+      <w:r>
+        <w:t xml:space="preserve"> either, or a 50/50 mix depending on the pot positions</w:t>
+      </w:r>
+      <w:r>
+        <w:t xml:space="preserve">. Surprisingly accurate considering it is only using 2 </w:t>
+      </w:r>
+      <w:proofErr w:type="gramStart"/>
+      <w:r>
+        <w:t>inputs,  although</w:t>
+      </w:r>
+      <w:proofErr w:type="gramEnd"/>
+      <w:r>
+        <w:t xml:space="preserve"> it is not very relevant to actual postures this way.</w:t>
       </w:r>
     </w:p>
     <w:p>
@@ -296,7 +341,15 @@
         <w:t xml:space="preserve">thanks to an article on </w:t>
       </w:r>
       <w:r>
-        <w:t>maker.pro. Every place I looked was using these like specific port numbers and other things when I actually only needed the letter, in this case “I”, associated with the teensy serial port.</w:t>
+        <w:t xml:space="preserve">maker.pro. Every place I looked was using these like specific port numbers and other things when I </w:t>
+      </w:r>
+      <w:proofErr w:type="gramStart"/>
+      <w:r>
+        <w:t>actually only</w:t>
+      </w:r>
+      <w:proofErr w:type="gramEnd"/>
+      <w:r>
+        <w:t xml:space="preserve"> needed the letter, in this case “I”, associated with the teensy serial port.</w:t>
       </w:r>
       <w:r>
         <w:rPr>
@@ -487,7 +540,15 @@
     </w:p>
     <w:p>
       <w:r>
-        <w:t>I discovered that the reason the Max patch is so unbearably laggy is that it just doesn’t work well with Windows audio drivers. Used exact patch on a Macbook with flawless results. For presenting/demoing the project will likely need to borrow someone else’s computer.</w:t>
+        <w:t xml:space="preserve">I discovered that the reason the Max patch is so unbearably laggy is that it just doesn’t work well with Windows audio drivers. Used exact patch on a </w:t>
+      </w:r>
+      <w:proofErr w:type="spellStart"/>
+      <w:r>
+        <w:t>Macbook</w:t>
+      </w:r>
+      <w:proofErr w:type="spellEnd"/>
+      <w:r>
+        <w:t xml:space="preserve"> with flawless results. For presenting/demoing the project will likely need to borrow someone else’s computer.</w:t>
       </w:r>
       <w:r>
         <w:t xml:space="preserve"> Mine is enough to develop it, barely.</w:t>
@@ -606,13 +667,37 @@
     </w:p>
     <w:p>
       <w:r>
-        <w:t xml:space="preserve">Have some latent space controllers linked up to nn~ objects in the max patch. </w:t>
+        <w:t xml:space="preserve">Have some latent space controllers linked up to </w:t>
+      </w:r>
+      <w:proofErr w:type="spellStart"/>
+      <w:r>
+        <w:t>nn</w:t>
+      </w:r>
+      <w:proofErr w:type="spellEnd"/>
+      <w:r>
+        <w:t xml:space="preserve">~ objects in the max patch. </w:t>
       </w:r>
       <w:r>
         <w:t>I'm thinking</w:t>
       </w:r>
       <w:r>
-        <w:t xml:space="preserve"> about using a Wii Nunchuck controller with a Grove Nunchuck sensor to control them.</w:t>
+        <w:t xml:space="preserve"> about using a Wii </w:t>
+      </w:r>
+      <w:proofErr w:type="spellStart"/>
+      <w:r>
+        <w:t>Nunchuck</w:t>
+      </w:r>
+      <w:proofErr w:type="spellEnd"/>
+      <w:r>
+        <w:t xml:space="preserve"> controller with a Grove </w:t>
+      </w:r>
+      <w:proofErr w:type="spellStart"/>
+      <w:r>
+        <w:t>Nunchuck</w:t>
+      </w:r>
+      <w:proofErr w:type="spellEnd"/>
+      <w:r>
+        <w:t xml:space="preserve"> sensor to control them.</w:t>
       </w:r>
       <w:r>
         <w:t xml:space="preserve"> </w:t>
@@ -736,18 +821,33 @@
     </w:p>
     <w:p>
       <w:r>
-        <w:t xml:space="preserve">The Wii Nunchuck requires/outputs a 5v signal, so it cannot be run directly into the Teensy. I ordered a 3.3v-5v level shifter to run it through, </w:t>
-      </w:r>
-      <w:r>
-        <w:t>so</w:t>
-      </w:r>
-      <w:r>
-        <w:t xml:space="preserve"> progress on integrating that stops for today.</w:t>
-      </w:r>
-    </w:p>
-    <w:p>
-      <w:r>
-        <w:t>Suit actually feels very accurate, with only a couple seconds of training it VERY reliably mapped between the violin and sax positions, to the point that a blend will need additional training points. Still need to investigate including a 3</w:t>
+        <w:t xml:space="preserve">The Wii </w:t>
+      </w:r>
+      <w:proofErr w:type="spellStart"/>
+      <w:r>
+        <w:t>Nunchuck</w:t>
+      </w:r>
+      <w:proofErr w:type="spellEnd"/>
+      <w:r>
+        <w:t xml:space="preserve"> requires/outputs a 5v signal, so it cannot be run directly into the Teensy. I ordered a 3.3v-5v level shifter to run it through, so progress on integrating that stops for today.</w:t>
+      </w:r>
+    </w:p>
+    <w:p>
+      <w:proofErr w:type="gramStart"/>
+      <w:r>
+        <w:t>Suit</w:t>
+      </w:r>
+      <w:proofErr w:type="gramEnd"/>
+      <w:r>
+        <w:t xml:space="preserve"> </w:t>
+      </w:r>
+      <w:proofErr w:type="gramStart"/>
+      <w:r>
+        <w:t>actually feels</w:t>
+      </w:r>
+      <w:proofErr w:type="gramEnd"/>
+      <w:r>
+        <w:t xml:space="preserve"> very accurate, with only a couple seconds of training it VERY reliably mapped between the violin and sax positions, to the point that a blend will need additional training points. Still need to investigate including and try training a 3</w:t>
       </w:r>
       <w:r>
         <w:rPr>
@@ -756,15 +856,78 @@
         <w:t>rd</w:t>
       </w:r>
       <w:r>
-        <w:t xml:space="preserve"> instrument.</w:t>
-      </w:r>
-    </w:p>
-    <w:p>
-      <w:r>
-        <w:t>Figured out how to save the models onto the Teensy’s built in SD card, so can now save training sessions for later. Will be good for testing if one training set can work for multiple people and wearing sessions since the sensors will likely show slightly different data due to the relatively loose attachments to the shirt.</w:t>
-      </w:r>
-      <w:r>
-        <w:t xml:space="preserve"> Commands can be run from the max patch.</w:t>
+        <w:t xml:space="preserve"> simultaneous instrument.</w:t>
+      </w:r>
+    </w:p>
+    <w:p>
+      <w:r>
+        <w:t xml:space="preserve">Figured out how to save the models onto the </w:t>
+      </w:r>
+      <w:proofErr w:type="spellStart"/>
+      <w:r>
+        <w:t>Teensy’s</w:t>
+      </w:r>
+      <w:proofErr w:type="spellEnd"/>
+      <w:r>
+        <w:t xml:space="preserve"> built in SD card, so can now save training sessions for later. Will be good for testing if one training set can work for multiple people and wearing sessions since the sensors will likely show slightly different data due to the relatively loose attachments to the shirt. Commands can be run from the max patch.</w:t>
+      </w:r>
+    </w:p>
+    <w:p>
+      <w:r>
+        <w:t>Sensors wiggle a bunch and sometimes even flip over, completely reversing their output values. Need a better way to hold them in place in the long term. The mapping worked well for 3 separate instruments though.</w:t>
+      </w:r>
+    </w:p>
+    <w:p/>
+    <w:p>
+      <w:pPr>
+        <w:rPr>
+          <w:i/>
+          <w:iCs/>
+        </w:rPr>
+      </w:pPr>
+      <w:r>
+        <w:rPr>
+          <w:i/>
+          <w:iCs/>
+        </w:rPr>
+        <w:t>4/12/24</w:t>
+      </w:r>
+    </w:p>
+    <w:p>
+      <w:r>
+        <w:t xml:space="preserve">I am now successfully reading the </w:t>
+      </w:r>
+      <w:proofErr w:type="spellStart"/>
+      <w:r>
+        <w:t>nunchuck</w:t>
+      </w:r>
+      <w:proofErr w:type="spellEnd"/>
+      <w:r>
+        <w:t xml:space="preserve"> in the Teensy. The issue wasn’t </w:t>
+      </w:r>
+      <w:proofErr w:type="gramStart"/>
+      <w:r>
+        <w:t>actually the</w:t>
+      </w:r>
+      <w:proofErr w:type="gramEnd"/>
+      <w:r>
+        <w:t xml:space="preserve"> voltage, the </w:t>
+      </w:r>
+      <w:proofErr w:type="spellStart"/>
+      <w:r>
+        <w:t>Teensy’s</w:t>
+      </w:r>
+      <w:proofErr w:type="spellEnd"/>
+      <w:r>
+        <w:t xml:space="preserve"> 3.3v power seems to be enough to power it, the issue was that the Grove </w:t>
+      </w:r>
+      <w:proofErr w:type="spellStart"/>
+      <w:r>
+        <w:t>nunchuck</w:t>
+      </w:r>
+      <w:proofErr w:type="spellEnd"/>
+      <w:r>
+        <w:t xml:space="preserve"> board was plugged in upside down… Someone really needs to tell them to add some documentation for the products they make.</w:t>
       </w:r>
     </w:p>
     <w:sectPr>

</xml_diff>